<commit_message>
Editar doencas raras E procedimentos da BD
-editar doencas raras completamente funcional
-procedimentos da classe doencaDAO a serem importados (estao na pasta Basede de dados)
</commit_message>
<xml_diff>
--- a/documentacao do projecto/SAPDR-icone.docx
+++ b/documentacao do projecto/SAPDR-icone.docx
@@ -162,21 +162,31 @@
         <w:rPr>
           <w:lang w:val="pt-PT"/>
         </w:rPr>
-        <w:t>Fazer lib</w:t>
-      </w:r>
-    </w:p>
-    <w:p>
-      <w:pPr>
-        <w:rPr>
-          <w:lang w:val="pt-PT"/>
-        </w:rPr>
-      </w:pPr>
+        <w:t xml:space="preserve">Fazer </w:t>
+      </w:r>
+      <w:proofErr w:type="spellStart"/>
+      <w:r>
+        <w:rPr>
+          <w:lang w:val="pt-PT"/>
+        </w:rPr>
+        <w:t>lib</w:t>
+      </w:r>
+      <w:proofErr w:type="spellEnd"/>
+    </w:p>
+    <w:p>
+      <w:pPr>
+        <w:rPr>
+          <w:lang w:val="pt-PT"/>
+        </w:rPr>
+      </w:pPr>
+      <w:proofErr w:type="spellStart"/>
       <w:r>
         <w:rPr>
           <w:lang w:val="pt-PT"/>
         </w:rPr>
         <w:t>Cv</w:t>
       </w:r>
+      <w:proofErr w:type="spellEnd"/>
     </w:p>
     <w:p>
       <w:pPr>
@@ -250,25 +260,31 @@
           <w:lang w:val="pt-PT"/>
         </w:rPr>
       </w:pPr>
+      <w:proofErr w:type="spellStart"/>
+      <w:proofErr w:type="gramStart"/>
       <w:r>
         <w:rPr>
           <w:lang w:val="pt-PT"/>
         </w:rPr>
         <w:t>edu</w:t>
       </w:r>
-    </w:p>
-    <w:p>
-      <w:pPr>
-        <w:rPr>
-          <w:lang w:val="pt-PT"/>
-        </w:rPr>
-      </w:pPr>
+      <w:proofErr w:type="spellEnd"/>
+      <w:proofErr w:type="gramEnd"/>
+    </w:p>
+    <w:p>
+      <w:pPr>
+        <w:rPr>
+          <w:lang w:val="pt-PT"/>
+        </w:rPr>
+      </w:pPr>
+      <w:proofErr w:type="spellStart"/>
       <w:r>
         <w:rPr>
           <w:lang w:val="pt-PT"/>
         </w:rPr>
         <w:t>Enderreço</w:t>
       </w:r>
+      <w:proofErr w:type="spellEnd"/>
     </w:p>
     <w:p>
       <w:pPr>
@@ -609,12 +625,14 @@
           <w:lang w:val="pt-PT"/>
         </w:rPr>
       </w:pPr>
+      <w:proofErr w:type="gramStart"/>
       <w:r>
         <w:rPr>
           <w:lang w:val="pt-PT"/>
         </w:rPr>
         <w:t>endereço</w:t>
       </w:r>
+      <w:proofErr w:type="gramEnd"/>
     </w:p>
     <w:p>
       <w:pPr>
@@ -627,12 +645,16 @@
           <w:lang w:val="pt-PT"/>
         </w:rPr>
       </w:pPr>
+      <w:proofErr w:type="spellStart"/>
+      <w:proofErr w:type="gramStart"/>
       <w:r>
         <w:rPr>
           <w:lang w:val="pt-PT"/>
         </w:rPr>
         <w:t>tipoI</w:t>
       </w:r>
+      <w:proofErr w:type="spellEnd"/>
+      <w:proofErr w:type="gramEnd"/>
     </w:p>
     <w:p>
       <w:pPr>
@@ -645,12 +667,14 @@
           <w:lang w:val="pt-PT"/>
         </w:rPr>
       </w:pPr>
+      <w:proofErr w:type="gramStart"/>
       <w:r>
         <w:rPr>
           <w:lang w:val="pt-PT"/>
         </w:rPr>
         <w:t>instituição</w:t>
       </w:r>
+      <w:proofErr w:type="gramEnd"/>
     </w:p>
     <w:p>
       <w:pPr>
@@ -700,6 +724,14 @@
         </w:rPr>
         <w:t>Tipo</w:t>
       </w:r>
+      <w:r>
+        <w:rPr>
+          <w:lang w:val="pt-PT"/>
+        </w:rPr>
+        <w:t>d</w:t>
+      </w:r>
+      <w:bookmarkStart w:id="0" w:name="_GoBack"/>
+      <w:bookmarkEnd w:id="0"/>
     </w:p>
     <w:p>
       <w:pPr>
@@ -712,24 +744,36 @@
           <w:lang w:val="pt-PT"/>
         </w:rPr>
       </w:pPr>
+      <w:proofErr w:type="spellStart"/>
+      <w:proofErr w:type="gramStart"/>
       <w:r>
         <w:rPr>
           <w:lang w:val="pt-PT"/>
         </w:rPr>
         <w:t>doenca</w:t>
       </w:r>
-    </w:p>
-    <w:p>
-      <w:pPr>
-        <w:rPr>
-          <w:lang w:val="pt-PT"/>
-        </w:rPr>
-      </w:pPr>
-      <w:r>
-        <w:rPr>
-          <w:lang w:val="pt-PT"/>
-        </w:rPr>
-        <w:t>inserir profissional da saúde na BD</w:t>
+      <w:proofErr w:type="spellEnd"/>
+      <w:proofErr w:type="gramEnd"/>
+    </w:p>
+    <w:p>
+      <w:pPr>
+        <w:rPr>
+          <w:lang w:val="pt-PT"/>
+        </w:rPr>
+      </w:pPr>
+      <w:proofErr w:type="gramStart"/>
+      <w:r>
+        <w:rPr>
+          <w:lang w:val="pt-PT"/>
+        </w:rPr>
+        <w:t>inserir</w:t>
+      </w:r>
+      <w:proofErr w:type="gramEnd"/>
+      <w:r>
+        <w:rPr>
+          <w:lang w:val="pt-PT"/>
+        </w:rPr>
+        <w:t xml:space="preserve"> profissional da saúde na BD</w:t>
       </w:r>
     </w:p>
     <w:p>
@@ -743,12 +787,14 @@
           <w:lang w:val="pt-PT"/>
         </w:rPr>
       </w:pPr>
+      <w:proofErr w:type="gramStart"/>
       <w:r>
         <w:rPr>
           <w:lang w:val="pt-PT"/>
         </w:rPr>
         <w:t>endereço</w:t>
       </w:r>
+      <w:proofErr w:type="gramEnd"/>
     </w:p>
     <w:p>
       <w:pPr>
@@ -761,14 +807,16 @@
           <w:lang w:val="pt-PT"/>
         </w:rPr>
       </w:pPr>
+      <w:proofErr w:type="spellStart"/>
+      <w:proofErr w:type="gramStart"/>
       <w:r>
         <w:rPr>
           <w:lang w:val="pt-PT"/>
         </w:rPr>
         <w:t>tipoI</w:t>
       </w:r>
-      <w:bookmarkStart w:id="0" w:name="_GoBack"/>
-      <w:bookmarkEnd w:id="0"/>
+      <w:proofErr w:type="spellEnd"/>
+      <w:proofErr w:type="gramEnd"/>
     </w:p>
     <w:p>
       <w:pPr>
@@ -781,12 +829,14 @@
           <w:lang w:val="pt-PT"/>
         </w:rPr>
       </w:pPr>
+      <w:proofErr w:type="gramStart"/>
       <w:r>
         <w:rPr>
           <w:lang w:val="pt-PT"/>
         </w:rPr>
         <w:t>instituição</w:t>
       </w:r>
+      <w:proofErr w:type="gramEnd"/>
     </w:p>
     <w:p>
       <w:pPr>
@@ -799,12 +849,14 @@
           <w:lang w:val="pt-PT"/>
         </w:rPr>
       </w:pPr>
+      <w:proofErr w:type="gramStart"/>
       <w:r>
         <w:rPr>
           <w:lang w:val="pt-PT"/>
         </w:rPr>
         <w:t>contacto</w:t>
       </w:r>
+      <w:proofErr w:type="gramEnd"/>
     </w:p>
     <w:p>
       <w:pPr>
@@ -817,12 +869,14 @@
           <w:lang w:val="pt-PT"/>
         </w:rPr>
       </w:pPr>
+      <w:proofErr w:type="gramStart"/>
       <w:r>
         <w:rPr>
           <w:lang w:val="pt-PT"/>
         </w:rPr>
         <w:t>profissional</w:t>
       </w:r>
+      <w:proofErr w:type="gramEnd"/>
     </w:p>
     <w:p>
       <w:pPr>

</xml_diff>